<commit_message>
Added two PNGs I forgot, had them saved in different directory. Updated readme accordingly.
</commit_message>
<xml_diff>
--- a/impl/Asgn4/README.docx
+++ b/impl/Asgn4/README.docx
@@ -25,7 +25,7 @@
           <w:sz w:val="22"/>
           <w:shd w:fill="auto" w:val="clear"/>
         </w:rPr>
-        <w:t xml:space="preserve">Michael A. Walker</w:t>
+        <w:t xml:space="preserve">  Michael A. Walker</w:t>
       </w:r>
     </w:p>
     <w:p>
@@ -365,6 +365,8 @@
         </w:rPr>
         <w:t xml:space="preserve">---ammo-app-gen-overview.png</w:t>
         <w:tab/>
+        <w:t xml:space="preserve">  </w:t>
+        <w:tab/>
         <w:t xml:space="preserve">-Overview of  Ammo-App-Gen  (Ver 2.0 of Ammo-gen)</w:t>
       </w:r>
     </w:p>
@@ -393,6 +395,7 @@
         </w:rPr>
         <w:t xml:space="preserve">---ammo-app-gen-contract.png</w:t>
         <w:tab/>
+        <w:tab/>
         <w:t xml:space="preserve">-Summary of Key Classes/Parts of Ammo-App-Gen 'Contract' file</w:t>
       </w:r>
     </w:p>
@@ -438,6 +441,62 @@
         <w:tab/>
         <w:tab/>
         <w:t xml:space="preserve">-Simple Overview of Ammo-Core, and significant parts</w:t>
+      </w:r>
+    </w:p>
+    <w:p>
+      <w:pPr>
+        <w:spacing w:before="0" w:after="200" w:line="240"/>
+        <w:ind w:right="0" w:left="0" w:firstLine="0"/>
+        <w:jc w:val="left"/>
+        <w:rPr>
+          <w:rFonts w:ascii="Calibri" w:hAnsi="Calibri" w:cs="Calibri" w:eastAsia="Calibri"/>
+          <w:color w:val="auto"/>
+          <w:spacing w:val="0"/>
+          <w:position w:val="0"/>
+          <w:sz w:val="22"/>
+          <w:shd w:fill="auto" w:val="clear"/>
+        </w:rPr>
+      </w:pPr>
+      <w:r>
+        <w:rPr>
+          <w:rFonts w:ascii="Calibri" w:hAnsi="Calibri" w:cs="Calibri" w:eastAsia="Calibri"/>
+          <w:color w:val="auto"/>
+          <w:spacing w:val="0"/>
+          <w:position w:val="0"/>
+          <w:sz w:val="22"/>
+          <w:shd w:fill="auto" w:val="clear"/>
+        </w:rPr>
+        <w:t xml:space="preserve">---ammo-core-core-explanation.png</w:t>
+        <w:tab/>
+        <w:t xml:space="preserve">- This is a deeper look at more of the packages within AmmoCore</w:t>
+      </w:r>
+    </w:p>
+    <w:p>
+      <w:pPr>
+        <w:spacing w:before="0" w:after="200" w:line="240"/>
+        <w:ind w:right="0" w:left="0" w:firstLine="0"/>
+        <w:jc w:val="left"/>
+        <w:rPr>
+          <w:rFonts w:ascii="Calibri" w:hAnsi="Calibri" w:cs="Calibri" w:eastAsia="Calibri"/>
+          <w:color w:val="auto"/>
+          <w:spacing w:val="0"/>
+          <w:position w:val="0"/>
+          <w:sz w:val="22"/>
+          <w:shd w:fill="auto" w:val="clear"/>
+        </w:rPr>
+      </w:pPr>
+      <w:r>
+        <w:rPr>
+          <w:rFonts w:ascii="Calibri" w:hAnsi="Calibri" w:cs="Calibri" w:eastAsia="Calibri"/>
+          <w:color w:val="auto"/>
+          <w:spacing w:val="0"/>
+          <w:position w:val="0"/>
+          <w:sz w:val="22"/>
+          <w:shd w:fill="auto" w:val="clear"/>
+        </w:rPr>
+        <w:t xml:space="preserve">---ammo-core-toplevel-explanation.png  </w:t>
+        <w:tab/>
+        <w:t xml:space="preserve">-This is an explanation of the highest level of AmmoCore</w:t>
       </w:r>
     </w:p>
   </w:body>

</xml_diff>